<commit_message>
documanetation and bug fixes
</commit_message>
<xml_diff>
--- a/Documentation/Cross_Platform_Development_-_Project_Research_Workbook.docx
+++ b/Documentation/Cross_Platform_Development_-_Project_Research_Workbook.docx
@@ -219,11 +219,6 @@
               <w:t>Visual Studio</w:t>
             </w:r>
           </w:p>
-          <w:p>
-            <w:r>
-              <w:t>Sprit 2D</w:t>
-            </w:r>
-          </w:p>
         </w:tc>
       </w:tr>
       <w:tr>
@@ -612,7 +607,31 @@
           <w:tcPr>
             <w:tcW w:w="9016" w:type="dxa"/>
           </w:tcPr>
-          <w:p/>
+          <w:p>
+            <w:pPr>
+              <w:rPr>
+                <w:b/>
+                <w:bCs/>
+              </w:rPr>
+            </w:pPr>
+            <w:r>
+              <w:rPr>
+                <w:b/>
+                <w:bCs/>
+              </w:rPr>
+              <w:t>Android:</w:t>
+            </w:r>
+          </w:p>
+          <w:p>
+            <w:r>
+              <w:t>Controls</w:t>
+            </w:r>
+          </w:p>
+          <w:p>
+            <w:r>
+              <w:t>Possibly not run as smoothly</w:t>
+            </w:r>
+          </w:p>
         </w:tc>
       </w:tr>
     </w:tbl>
@@ -725,7 +744,11 @@
           <w:tcPr>
             <w:tcW w:w="9016" w:type="dxa"/>
           </w:tcPr>
-          <w:p/>
+          <w:p>
+            <w:r>
+              <w:t>Character Controller</w:t>
+            </w:r>
+          </w:p>
         </w:tc>
       </w:tr>
     </w:tbl>

</xml_diff>

<commit_message>
documentation, player dies when timer is 000, updated input type so only have to update in main menu and it updates everywhere, controller support, easily switch between platform
</commit_message>
<xml_diff>
--- a/Documentation/Cross_Platform_Development_-_Project_Research_Workbook.docx
+++ b/Documentation/Cross_Platform_Development_-_Project_Research_Workbook.docx
@@ -213,10 +213,52 @@
             <w:r>
               <w:t>Unity</w:t>
             </w:r>
+            <w:r>
+              <w:t xml:space="preserve"> 2020.3.12f1</w:t>
+            </w:r>
           </w:p>
           <w:p>
             <w:r>
               <w:t>Visual Studio</w:t>
+            </w:r>
+          </w:p>
+          <w:p>
+            <w:r>
+              <w:t>2D Sprite</w:t>
+            </w:r>
+          </w:p>
+          <w:p>
+            <w:proofErr w:type="spellStart"/>
+            <w:r>
+              <w:t>TextMeshPro</w:t>
+            </w:r>
+            <w:proofErr w:type="spellEnd"/>
+          </w:p>
+          <w:p>
+            <w:r>
+              <w:t>Unity UI</w:t>
+            </w:r>
+          </w:p>
+          <w:p>
+            <w:r>
+              <w:t>Draw.io</w:t>
+            </w:r>
+          </w:p>
+          <w:p>
+            <w:r>
+              <w:t>Paint.net</w:t>
+            </w:r>
+          </w:p>
+          <w:p>
+            <w:proofErr w:type="spellStart"/>
+            <w:r>
+              <w:t>VSCode</w:t>
+            </w:r>
+            <w:proofErr w:type="spellEnd"/>
+          </w:p>
+          <w:p>
+            <w:r>
+              <w:t>Git CLI</w:t>
             </w:r>
           </w:p>
         </w:tc>
@@ -302,6 +344,12 @@
             <w:tcW w:w="9016" w:type="dxa"/>
           </w:tcPr>
           <w:p>
+            <w:pPr>
+              <w:rPr>
+                <w:color w:val="0000FF" w:themeColor="hyperlink"/>
+                <w:u w:val="single"/>
+              </w:rPr>
+            </w:pPr>
             <w:r>
               <w:t xml:space="preserve">Unity </w:t>
             </w:r>
@@ -337,6 +385,10 @@
         </w:tc>
       </w:tr>
     </w:tbl>
+    <w:p/>
+    <w:p/>
+    <w:p/>
+    <w:p/>
     <w:p/>
     <w:tbl>
       <w:tblPr>
@@ -359,6 +411,7 @@
               </w:rPr>
             </w:pPr>
             <w:r>
+              <w:lastRenderedPageBreak/>
               <w:br w:type="page"/>
             </w:r>
             <w:bookmarkStart w:id="0" w:name="_Hlk73963158"/>
@@ -409,16 +462,39 @@
               <w:t>PC</w:t>
             </w:r>
             <w:r>
+              <w:t xml:space="preserve"> – Unzip(expand)</w:t>
+            </w:r>
+            <w:r>
               <w:br/>
-              <w:t>Chrome</w:t>
+              <w:t>Android</w:t>
+            </w:r>
+            <w:r>
+              <w:t xml:space="preserve"> – dev mod </w:t>
+            </w:r>
+            <w:proofErr w:type="spellStart"/>
+            <w:r>
+              <w:t>apk</w:t>
+            </w:r>
+            <w:proofErr w:type="spellEnd"/>
+            <w:r>
+              <w:t>(expand)</w:t>
+            </w:r>
+          </w:p>
+          <w:p>
+            <w:r>
+              <w:t xml:space="preserve">Chrome – </w:t>
+            </w:r>
+            <w:proofErr w:type="spellStart"/>
+            <w:r>
+              <w:t>Github</w:t>
+            </w:r>
+            <w:proofErr w:type="spellEnd"/>
+            <w:r>
+              <w:t xml:space="preserve"> pages deployment</w:t>
             </w:r>
             <w:r>
               <w:br/>
               <w:t>Firefox</w:t>
-            </w:r>
-            <w:r>
-              <w:br/>
-              <w:t>Android</w:t>
             </w:r>
           </w:p>
         </w:tc>
@@ -429,11 +505,6 @@
       <w:pPr>
         <w:spacing w:after="0"/>
       </w:pPr>
-    </w:p>
-    <w:p>
-      <w:r>
-        <w:br w:type="page"/>
-      </w:r>
     </w:p>
     <w:tbl>
       <w:tblPr>
@@ -459,7 +530,6 @@
               <w:rPr>
                 <w:color w:val="FF0000"/>
               </w:rPr>
-              <w:lastRenderedPageBreak/>
               <w:t>What IDE will you use?</w:t>
             </w:r>
           </w:p>
@@ -569,7 +639,33 @@
           <w:tcPr>
             <w:tcW w:w="9016" w:type="dxa"/>
           </w:tcPr>
-          <w:p/>
+          <w:p>
+            <w:r>
+              <w:t>Player Controller</w:t>
+            </w:r>
+          </w:p>
+          <w:p>
+            <w:r>
+              <w:t>Unity API</w:t>
+            </w:r>
+          </w:p>
+          <w:p>
+            <w:r>
+              <w:t>2D Sprite</w:t>
+            </w:r>
+          </w:p>
+          <w:p>
+            <w:proofErr w:type="spellStart"/>
+            <w:r>
+              <w:t>TextMeshPro</w:t>
+            </w:r>
+            <w:proofErr w:type="spellEnd"/>
+          </w:p>
+          <w:p>
+            <w:r>
+              <w:t>Unity UI</w:t>
+            </w:r>
+          </w:p>
         </w:tc>
       </w:tr>
     </w:tbl>
@@ -632,9 +728,82 @@
               <w:t>Possibly not run as smoothly</w:t>
             </w:r>
           </w:p>
+          <w:p/>
+          <w:p>
+            <w:r>
+              <w:t>Don’t have a controller to test with</w:t>
+            </w:r>
+          </w:p>
+          <w:p/>
+          <w:p>
+            <w:r>
+              <w:t>Limitations of Character Controller</w:t>
+            </w:r>
+          </w:p>
+          <w:p>
+            <w:pPr>
+              <w:pStyle w:val="ListParagraph"/>
+              <w:numPr>
+                <w:ilvl w:val="0"/>
+                <w:numId w:val="4"/>
+              </w:numPr>
+            </w:pPr>
+            <w:r>
+              <w:t>Not designed for physics</w:t>
+            </w:r>
+          </w:p>
+          <w:p>
+            <w:pPr>
+              <w:pStyle w:val="ListParagraph"/>
+              <w:numPr>
+                <w:ilvl w:val="0"/>
+                <w:numId w:val="4"/>
+              </w:numPr>
+            </w:pPr>
+            <w:r>
+              <w:t>Always up right</w:t>
+            </w:r>
+          </w:p>
+          <w:p>
+            <w:pPr>
+              <w:pStyle w:val="ListParagraph"/>
+              <w:numPr>
+                <w:ilvl w:val="0"/>
+                <w:numId w:val="4"/>
+              </w:numPr>
+            </w:pPr>
+            <w:r>
+              <w:t>Doesn’t respond to outside forces</w:t>
+            </w:r>
+          </w:p>
         </w:tc>
       </w:tr>
     </w:tbl>
+    <w:p>
+      <w:pPr>
+        <w:spacing w:after="0"/>
+      </w:pPr>
+    </w:p>
+    <w:p>
+      <w:pPr>
+        <w:spacing w:after="0"/>
+      </w:pPr>
+    </w:p>
+    <w:p>
+      <w:pPr>
+        <w:spacing w:after="0"/>
+      </w:pPr>
+    </w:p>
+    <w:p>
+      <w:pPr>
+        <w:spacing w:after="0"/>
+      </w:pPr>
+    </w:p>
+    <w:p>
+      <w:pPr>
+        <w:spacing w:after="0"/>
+      </w:pPr>
+    </w:p>
     <w:p>
       <w:pPr>
         <w:spacing w:after="0"/>
@@ -664,6 +833,7 @@
               <w:rPr>
                 <w:color w:val="FF0000"/>
               </w:rPr>
+              <w:lastRenderedPageBreak/>
               <w:t>List any areas in your game where pre-written scripting packages could aid in development.</w:t>
             </w:r>
           </w:p>
@@ -691,9 +861,65 @@
           </w:tcPr>
           <w:p>
             <w:r>
-              <w:t>Player Movement Controls (expand)</w:t>
-            </w:r>
-          </w:p>
+              <w:t>Player Movement Controls</w:t>
+            </w:r>
+            <w:r>
+              <w:t xml:space="preserve"> – Player Controller</w:t>
+            </w:r>
+          </w:p>
+          <w:p>
+            <w:r>
+              <w:t>Unity Asset Store</w:t>
+            </w:r>
+          </w:p>
+          <w:p/>
+          <w:p>
+            <w:r>
+              <w:t>Third person controller</w:t>
+            </w:r>
+          </w:p>
+          <w:p>
+            <w:r>
+              <w:t xml:space="preserve">Player model - </w:t>
+            </w:r>
+            <w:hyperlink r:id="rId10" w:history="1">
+              <w:r>
+                <w:rPr>
+                  <w:rStyle w:val="Hyperlink"/>
+                  <w:lang w:val="en-GB"/>
+                </w:rPr>
+                <w:t>https://assetstore.unity.com/packages/3d/characters/humanoids/humans/3d-character-dummy-178395</w:t>
+              </w:r>
+            </w:hyperlink>
+          </w:p>
+          <w:p>
+            <w:r>
+              <w:t xml:space="preserve">Animations - </w:t>
+            </w:r>
+            <w:hyperlink r:id="rId11" w:history="1">
+              <w:r>
+                <w:rPr>
+                  <w:rStyle w:val="Hyperlink"/>
+                  <w:lang w:val="en-GB"/>
+                </w:rPr>
+                <w:t>https://opengameart.org/content/foot-walking-step-sounds-on-stone-water-snow-wood-and-dirt</w:t>
+              </w:r>
+            </w:hyperlink>
+          </w:p>
+          <w:p>
+            <w:r>
+              <w:t xml:space="preserve">Movement controls - </w:t>
+            </w:r>
+            <w:hyperlink r:id="rId12" w:history="1">
+              <w:r>
+                <w:rPr>
+                  <w:rStyle w:val="Hyperlink"/>
+                </w:rPr>
+                <w:t>https://assetstore.unity.com/packages/tools/input-management/mini-first-person-controller-174710</w:t>
+              </w:r>
+            </w:hyperlink>
+          </w:p>
+          <w:p/>
         </w:tc>
       </w:tr>
     </w:tbl>
@@ -702,113 +928,16 @@
         <w:spacing w:after="0"/>
       </w:pPr>
     </w:p>
-    <w:tbl>
-      <w:tblPr>
-        <w:tblStyle w:val="TableGrid"/>
-        <w:tblW w:w="0" w:type="auto"/>
-        <w:tblLook w:val="04A0" w:firstRow="1" w:lastRow="0" w:firstColumn="1" w:lastColumn="0" w:noHBand="0" w:noVBand="1"/>
-      </w:tblPr>
-      <w:tblGrid>
-        <w:gridCol w:w="9016"/>
-      </w:tblGrid>
-      <w:tr>
-        <w:tc>
-          <w:tcPr>
-            <w:tcW w:w="9016" w:type="dxa"/>
-          </w:tcPr>
-          <w:p>
-            <w:pPr>
-              <w:rPr>
-                <w:color w:val="FF0000"/>
-              </w:rPr>
-            </w:pPr>
-            <w:r>
-              <w:rPr>
-                <w:color w:val="FF0000"/>
-              </w:rPr>
-              <w:t>List the pre-written scripting packages or plug-ins you will use during development.</w:t>
-            </w:r>
-          </w:p>
-          <w:p>
-            <w:r>
-              <w:rPr>
-                <w:color w:val="FF0000"/>
-              </w:rPr>
-              <w:t>(Include a URL for each package or plugin)</w:t>
-            </w:r>
-          </w:p>
-        </w:tc>
-      </w:tr>
-      <w:tr>
-        <w:tc>
-          <w:tcPr>
-            <w:tcW w:w="9016" w:type="dxa"/>
-          </w:tcPr>
-          <w:p>
-            <w:r>
-              <w:t>Character Controller</w:t>
-            </w:r>
-          </w:p>
-        </w:tc>
-      </w:tr>
-    </w:tbl>
-    <w:p>
-      <w:pPr>
-        <w:spacing w:after="0"/>
-      </w:pPr>
-    </w:p>
-    <w:tbl>
-      <w:tblPr>
-        <w:tblStyle w:val="TableGrid"/>
-        <w:tblW w:w="0" w:type="auto"/>
-        <w:tblLook w:val="04A0" w:firstRow="1" w:lastRow="0" w:firstColumn="1" w:lastColumn="0" w:noHBand="0" w:noVBand="1"/>
-      </w:tblPr>
-      <w:tblGrid>
-        <w:gridCol w:w="9016"/>
-      </w:tblGrid>
-      <w:tr>
-        <w:tc>
-          <w:tcPr>
-            <w:tcW w:w="9016" w:type="dxa"/>
-          </w:tcPr>
-          <w:p>
-            <w:r>
-              <w:rPr>
-                <w:color w:val="FF0000"/>
-              </w:rPr>
-              <w:t>List the game engine and any additional development tools you will use.</w:t>
-            </w:r>
-          </w:p>
-        </w:tc>
-      </w:tr>
-      <w:tr>
-        <w:tc>
-          <w:tcPr>
-            <w:tcW w:w="9016" w:type="dxa"/>
-          </w:tcPr>
-          <w:p>
-            <w:r>
-              <w:t>Unity</w:t>
-            </w:r>
-          </w:p>
-          <w:p>
-            <w:r>
-              <w:t>Visual Studio</w:t>
-            </w:r>
-          </w:p>
-        </w:tc>
-      </w:tr>
-    </w:tbl>
     <w:p>
       <w:pPr>
         <w:spacing w:after="0"/>
       </w:pPr>
     </w:p>
     <w:sectPr>
-      <w:headerReference w:type="even" r:id="rId10"/>
-      <w:headerReference w:type="default" r:id="rId11"/>
-      <w:footerReference w:type="default" r:id="rId12"/>
-      <w:headerReference w:type="first" r:id="rId13"/>
+      <w:headerReference w:type="even" r:id="rId13"/>
+      <w:headerReference w:type="default" r:id="rId14"/>
+      <w:footerReference w:type="default" r:id="rId15"/>
+      <w:headerReference w:type="first" r:id="rId16"/>
       <w:pgSz w:w="11906" w:h="16838"/>
       <w:pgMar w:top="1440" w:right="1440" w:bottom="1440" w:left="1440" w:header="198" w:footer="708" w:gutter="0"/>
       <w:cols w:space="708"/>
@@ -1405,6 +1534,258 @@
     </w:lvl>
   </w:abstractNum>
   <w:abstractNum w:abstractNumId="1" w15:restartNumberingAfterBreak="0">
+    <w:nsid w:val="17276235"/>
+    <w:multiLevelType w:val="hybridMultilevel"/>
+    <w:tmpl w:val="9C889EF0"/>
+    <w:lvl w:ilvl="0" w:tplc="80D83E26">
+      <w:numFmt w:val="bullet"/>
+      <w:lvlText w:val=""/>
+      <w:lvlJc w:val="left"/>
+      <w:pPr>
+        <w:ind w:left="720" w:hanging="360"/>
+      </w:pPr>
+      <w:rPr>
+        <w:rFonts w:ascii="Symbol" w:eastAsiaTheme="minorEastAsia" w:hAnsi="Symbol" w:cstheme="minorBidi" w:hint="default"/>
+      </w:rPr>
+    </w:lvl>
+    <w:lvl w:ilvl="1" w:tplc="0C090003" w:tentative="1">
+      <w:start w:val="1"/>
+      <w:numFmt w:val="bullet"/>
+      <w:lvlText w:val="o"/>
+      <w:lvlJc w:val="left"/>
+      <w:pPr>
+        <w:ind w:left="1440" w:hanging="360"/>
+      </w:pPr>
+      <w:rPr>
+        <w:rFonts w:ascii="Courier New" w:hAnsi="Courier New" w:cs="Courier New" w:hint="default"/>
+      </w:rPr>
+    </w:lvl>
+    <w:lvl w:ilvl="2" w:tplc="0C090005" w:tentative="1">
+      <w:start w:val="1"/>
+      <w:numFmt w:val="bullet"/>
+      <w:lvlText w:val=""/>
+      <w:lvlJc w:val="left"/>
+      <w:pPr>
+        <w:ind w:left="2160" w:hanging="360"/>
+      </w:pPr>
+      <w:rPr>
+        <w:rFonts w:ascii="Wingdings" w:hAnsi="Wingdings" w:hint="default"/>
+      </w:rPr>
+    </w:lvl>
+    <w:lvl w:ilvl="3" w:tplc="0C090001" w:tentative="1">
+      <w:start w:val="1"/>
+      <w:numFmt w:val="bullet"/>
+      <w:lvlText w:val=""/>
+      <w:lvlJc w:val="left"/>
+      <w:pPr>
+        <w:ind w:left="2880" w:hanging="360"/>
+      </w:pPr>
+      <w:rPr>
+        <w:rFonts w:ascii="Symbol" w:hAnsi="Symbol" w:hint="default"/>
+      </w:rPr>
+    </w:lvl>
+    <w:lvl w:ilvl="4" w:tplc="0C090003" w:tentative="1">
+      <w:start w:val="1"/>
+      <w:numFmt w:val="bullet"/>
+      <w:lvlText w:val="o"/>
+      <w:lvlJc w:val="left"/>
+      <w:pPr>
+        <w:ind w:left="3600" w:hanging="360"/>
+      </w:pPr>
+      <w:rPr>
+        <w:rFonts w:ascii="Courier New" w:hAnsi="Courier New" w:cs="Courier New" w:hint="default"/>
+      </w:rPr>
+    </w:lvl>
+    <w:lvl w:ilvl="5" w:tplc="0C090005" w:tentative="1">
+      <w:start w:val="1"/>
+      <w:numFmt w:val="bullet"/>
+      <w:lvlText w:val=""/>
+      <w:lvlJc w:val="left"/>
+      <w:pPr>
+        <w:ind w:left="4320" w:hanging="360"/>
+      </w:pPr>
+      <w:rPr>
+        <w:rFonts w:ascii="Wingdings" w:hAnsi="Wingdings" w:hint="default"/>
+      </w:rPr>
+    </w:lvl>
+    <w:lvl w:ilvl="6" w:tplc="0C090001" w:tentative="1">
+      <w:start w:val="1"/>
+      <w:numFmt w:val="bullet"/>
+      <w:lvlText w:val=""/>
+      <w:lvlJc w:val="left"/>
+      <w:pPr>
+        <w:ind w:left="5040" w:hanging="360"/>
+      </w:pPr>
+      <w:rPr>
+        <w:rFonts w:ascii="Symbol" w:hAnsi="Symbol" w:hint="default"/>
+      </w:rPr>
+    </w:lvl>
+    <w:lvl w:ilvl="7" w:tplc="0C090003" w:tentative="1">
+      <w:start w:val="1"/>
+      <w:numFmt w:val="bullet"/>
+      <w:lvlText w:val="o"/>
+      <w:lvlJc w:val="left"/>
+      <w:pPr>
+        <w:ind w:left="5760" w:hanging="360"/>
+      </w:pPr>
+      <w:rPr>
+        <w:rFonts w:ascii="Courier New" w:hAnsi="Courier New" w:cs="Courier New" w:hint="default"/>
+      </w:rPr>
+    </w:lvl>
+    <w:lvl w:ilvl="8" w:tplc="0C090005" w:tentative="1">
+      <w:start w:val="1"/>
+      <w:numFmt w:val="bullet"/>
+      <w:lvlText w:val=""/>
+      <w:lvlJc w:val="left"/>
+      <w:pPr>
+        <w:ind w:left="6480" w:hanging="360"/>
+      </w:pPr>
+      <w:rPr>
+        <w:rFonts w:ascii="Wingdings" w:hAnsi="Wingdings" w:hint="default"/>
+      </w:rPr>
+    </w:lvl>
+  </w:abstractNum>
+  <w:abstractNum w:abstractNumId="2" w15:restartNumberingAfterBreak="0">
+    <w:nsid w:val="1E60748F"/>
+    <w:multiLevelType w:val="hybridMultilevel"/>
+    <w:tmpl w:val="D3783614"/>
+    <w:lvl w:ilvl="0" w:tplc="F8BE2330">
+      <w:start w:val="1"/>
+      <w:numFmt w:val="bullet"/>
+      <w:lvlText w:val="•"/>
+      <w:lvlJc w:val="left"/>
+      <w:pPr>
+        <w:tabs>
+          <w:tab w:val="num" w:pos="720"/>
+        </w:tabs>
+        <w:ind w:left="720" w:hanging="360"/>
+      </w:pPr>
+      <w:rPr>
+        <w:rFonts w:ascii="Arial" w:hAnsi="Arial" w:hint="default"/>
+      </w:rPr>
+    </w:lvl>
+    <w:lvl w:ilvl="1" w:tplc="321E2F14" w:tentative="1">
+      <w:start w:val="1"/>
+      <w:numFmt w:val="bullet"/>
+      <w:lvlText w:val="•"/>
+      <w:lvlJc w:val="left"/>
+      <w:pPr>
+        <w:tabs>
+          <w:tab w:val="num" w:pos="1440"/>
+        </w:tabs>
+        <w:ind w:left="1440" w:hanging="360"/>
+      </w:pPr>
+      <w:rPr>
+        <w:rFonts w:ascii="Arial" w:hAnsi="Arial" w:hint="default"/>
+      </w:rPr>
+    </w:lvl>
+    <w:lvl w:ilvl="2" w:tplc="929003BC" w:tentative="1">
+      <w:start w:val="1"/>
+      <w:numFmt w:val="bullet"/>
+      <w:lvlText w:val="•"/>
+      <w:lvlJc w:val="left"/>
+      <w:pPr>
+        <w:tabs>
+          <w:tab w:val="num" w:pos="2160"/>
+        </w:tabs>
+        <w:ind w:left="2160" w:hanging="360"/>
+      </w:pPr>
+      <w:rPr>
+        <w:rFonts w:ascii="Arial" w:hAnsi="Arial" w:hint="default"/>
+      </w:rPr>
+    </w:lvl>
+    <w:lvl w:ilvl="3" w:tplc="7AFEECA0" w:tentative="1">
+      <w:start w:val="1"/>
+      <w:numFmt w:val="bullet"/>
+      <w:lvlText w:val="•"/>
+      <w:lvlJc w:val="left"/>
+      <w:pPr>
+        <w:tabs>
+          <w:tab w:val="num" w:pos="2880"/>
+        </w:tabs>
+        <w:ind w:left="2880" w:hanging="360"/>
+      </w:pPr>
+      <w:rPr>
+        <w:rFonts w:ascii="Arial" w:hAnsi="Arial" w:hint="default"/>
+      </w:rPr>
+    </w:lvl>
+    <w:lvl w:ilvl="4" w:tplc="68166962" w:tentative="1">
+      <w:start w:val="1"/>
+      <w:numFmt w:val="bullet"/>
+      <w:lvlText w:val="•"/>
+      <w:lvlJc w:val="left"/>
+      <w:pPr>
+        <w:tabs>
+          <w:tab w:val="num" w:pos="3600"/>
+        </w:tabs>
+        <w:ind w:left="3600" w:hanging="360"/>
+      </w:pPr>
+      <w:rPr>
+        <w:rFonts w:ascii="Arial" w:hAnsi="Arial" w:hint="default"/>
+      </w:rPr>
+    </w:lvl>
+    <w:lvl w:ilvl="5" w:tplc="729673F0" w:tentative="1">
+      <w:start w:val="1"/>
+      <w:numFmt w:val="bullet"/>
+      <w:lvlText w:val="•"/>
+      <w:lvlJc w:val="left"/>
+      <w:pPr>
+        <w:tabs>
+          <w:tab w:val="num" w:pos="4320"/>
+        </w:tabs>
+        <w:ind w:left="4320" w:hanging="360"/>
+      </w:pPr>
+      <w:rPr>
+        <w:rFonts w:ascii="Arial" w:hAnsi="Arial" w:hint="default"/>
+      </w:rPr>
+    </w:lvl>
+    <w:lvl w:ilvl="6" w:tplc="4DEA5C0C" w:tentative="1">
+      <w:start w:val="1"/>
+      <w:numFmt w:val="bullet"/>
+      <w:lvlText w:val="•"/>
+      <w:lvlJc w:val="left"/>
+      <w:pPr>
+        <w:tabs>
+          <w:tab w:val="num" w:pos="5040"/>
+        </w:tabs>
+        <w:ind w:left="5040" w:hanging="360"/>
+      </w:pPr>
+      <w:rPr>
+        <w:rFonts w:ascii="Arial" w:hAnsi="Arial" w:hint="default"/>
+      </w:rPr>
+    </w:lvl>
+    <w:lvl w:ilvl="7" w:tplc="CDAA8D80" w:tentative="1">
+      <w:start w:val="1"/>
+      <w:numFmt w:val="bullet"/>
+      <w:lvlText w:val="•"/>
+      <w:lvlJc w:val="left"/>
+      <w:pPr>
+        <w:tabs>
+          <w:tab w:val="num" w:pos="5760"/>
+        </w:tabs>
+        <w:ind w:left="5760" w:hanging="360"/>
+      </w:pPr>
+      <w:rPr>
+        <w:rFonts w:ascii="Arial" w:hAnsi="Arial" w:hint="default"/>
+      </w:rPr>
+    </w:lvl>
+    <w:lvl w:ilvl="8" w:tplc="E9ECA242" w:tentative="1">
+      <w:start w:val="1"/>
+      <w:numFmt w:val="bullet"/>
+      <w:lvlText w:val="•"/>
+      <w:lvlJc w:val="left"/>
+      <w:pPr>
+        <w:tabs>
+          <w:tab w:val="num" w:pos="6480"/>
+        </w:tabs>
+        <w:ind w:left="6480" w:hanging="360"/>
+      </w:pPr>
+      <w:rPr>
+        <w:rFonts w:ascii="Arial" w:hAnsi="Arial" w:hint="default"/>
+      </w:rPr>
+    </w:lvl>
+  </w:abstractNum>
+  <w:abstractNum w:abstractNumId="3" w15:restartNumberingAfterBreak="0">
     <w:nsid w:val="31246FCD"/>
     <w:multiLevelType w:val="hybridMultilevel"/>
     <w:tmpl w:val="A7F8455A"/>
@@ -1517,7 +1898,147 @@
       </w:rPr>
     </w:lvl>
   </w:abstractNum>
-  <w:abstractNum w:abstractNumId="2" w15:restartNumberingAfterBreak="0">
+  <w:abstractNum w:abstractNumId="4" w15:restartNumberingAfterBreak="0">
+    <w:nsid w:val="539544EF"/>
+    <w:multiLevelType w:val="hybridMultilevel"/>
+    <w:tmpl w:val="6B841204"/>
+    <w:lvl w:ilvl="0" w:tplc="817E6382">
+      <w:start w:val="1"/>
+      <w:numFmt w:val="bullet"/>
+      <w:lvlText w:val="•"/>
+      <w:lvlJc w:val="left"/>
+      <w:pPr>
+        <w:tabs>
+          <w:tab w:val="num" w:pos="720"/>
+        </w:tabs>
+        <w:ind w:left="720" w:hanging="360"/>
+      </w:pPr>
+      <w:rPr>
+        <w:rFonts w:ascii="Arial" w:hAnsi="Arial" w:hint="default"/>
+      </w:rPr>
+    </w:lvl>
+    <w:lvl w:ilvl="1" w:tplc="DEDE98E6" w:tentative="1">
+      <w:start w:val="1"/>
+      <w:numFmt w:val="bullet"/>
+      <w:lvlText w:val="•"/>
+      <w:lvlJc w:val="left"/>
+      <w:pPr>
+        <w:tabs>
+          <w:tab w:val="num" w:pos="1440"/>
+        </w:tabs>
+        <w:ind w:left="1440" w:hanging="360"/>
+      </w:pPr>
+      <w:rPr>
+        <w:rFonts w:ascii="Arial" w:hAnsi="Arial" w:hint="default"/>
+      </w:rPr>
+    </w:lvl>
+    <w:lvl w:ilvl="2" w:tplc="4E1E5270" w:tentative="1">
+      <w:start w:val="1"/>
+      <w:numFmt w:val="bullet"/>
+      <w:lvlText w:val="•"/>
+      <w:lvlJc w:val="left"/>
+      <w:pPr>
+        <w:tabs>
+          <w:tab w:val="num" w:pos="2160"/>
+        </w:tabs>
+        <w:ind w:left="2160" w:hanging="360"/>
+      </w:pPr>
+      <w:rPr>
+        <w:rFonts w:ascii="Arial" w:hAnsi="Arial" w:hint="default"/>
+      </w:rPr>
+    </w:lvl>
+    <w:lvl w:ilvl="3" w:tplc="13643118" w:tentative="1">
+      <w:start w:val="1"/>
+      <w:numFmt w:val="bullet"/>
+      <w:lvlText w:val="•"/>
+      <w:lvlJc w:val="left"/>
+      <w:pPr>
+        <w:tabs>
+          <w:tab w:val="num" w:pos="2880"/>
+        </w:tabs>
+        <w:ind w:left="2880" w:hanging="360"/>
+      </w:pPr>
+      <w:rPr>
+        <w:rFonts w:ascii="Arial" w:hAnsi="Arial" w:hint="default"/>
+      </w:rPr>
+    </w:lvl>
+    <w:lvl w:ilvl="4" w:tplc="C61A6932" w:tentative="1">
+      <w:start w:val="1"/>
+      <w:numFmt w:val="bullet"/>
+      <w:lvlText w:val="•"/>
+      <w:lvlJc w:val="left"/>
+      <w:pPr>
+        <w:tabs>
+          <w:tab w:val="num" w:pos="3600"/>
+        </w:tabs>
+        <w:ind w:left="3600" w:hanging="360"/>
+      </w:pPr>
+      <w:rPr>
+        <w:rFonts w:ascii="Arial" w:hAnsi="Arial" w:hint="default"/>
+      </w:rPr>
+    </w:lvl>
+    <w:lvl w:ilvl="5" w:tplc="2F88DF2C" w:tentative="1">
+      <w:start w:val="1"/>
+      <w:numFmt w:val="bullet"/>
+      <w:lvlText w:val="•"/>
+      <w:lvlJc w:val="left"/>
+      <w:pPr>
+        <w:tabs>
+          <w:tab w:val="num" w:pos="4320"/>
+        </w:tabs>
+        <w:ind w:left="4320" w:hanging="360"/>
+      </w:pPr>
+      <w:rPr>
+        <w:rFonts w:ascii="Arial" w:hAnsi="Arial" w:hint="default"/>
+      </w:rPr>
+    </w:lvl>
+    <w:lvl w:ilvl="6" w:tplc="43385042" w:tentative="1">
+      <w:start w:val="1"/>
+      <w:numFmt w:val="bullet"/>
+      <w:lvlText w:val="•"/>
+      <w:lvlJc w:val="left"/>
+      <w:pPr>
+        <w:tabs>
+          <w:tab w:val="num" w:pos="5040"/>
+        </w:tabs>
+        <w:ind w:left="5040" w:hanging="360"/>
+      </w:pPr>
+      <w:rPr>
+        <w:rFonts w:ascii="Arial" w:hAnsi="Arial" w:hint="default"/>
+      </w:rPr>
+    </w:lvl>
+    <w:lvl w:ilvl="7" w:tplc="5D12DACC" w:tentative="1">
+      <w:start w:val="1"/>
+      <w:numFmt w:val="bullet"/>
+      <w:lvlText w:val="•"/>
+      <w:lvlJc w:val="left"/>
+      <w:pPr>
+        <w:tabs>
+          <w:tab w:val="num" w:pos="5760"/>
+        </w:tabs>
+        <w:ind w:left="5760" w:hanging="360"/>
+      </w:pPr>
+      <w:rPr>
+        <w:rFonts w:ascii="Arial" w:hAnsi="Arial" w:hint="default"/>
+      </w:rPr>
+    </w:lvl>
+    <w:lvl w:ilvl="8" w:tplc="6C8E0632" w:tentative="1">
+      <w:start w:val="1"/>
+      <w:numFmt w:val="bullet"/>
+      <w:lvlText w:val="•"/>
+      <w:lvlJc w:val="left"/>
+      <w:pPr>
+        <w:tabs>
+          <w:tab w:val="num" w:pos="6480"/>
+        </w:tabs>
+        <w:ind w:left="6480" w:hanging="360"/>
+      </w:pPr>
+      <w:rPr>
+        <w:rFonts w:ascii="Arial" w:hAnsi="Arial" w:hint="default"/>
+      </w:rPr>
+    </w:lvl>
+  </w:abstractNum>
+  <w:abstractNum w:abstractNumId="5" w15:restartNumberingAfterBreak="0">
     <w:nsid w:val="776E0360"/>
     <w:multiLevelType w:val="hybridMultilevel"/>
     <w:tmpl w:val="69FC5988"/>
@@ -1631,13 +2152,22 @@
     </w:lvl>
   </w:abstractNum>
   <w:num w:numId="1">
-    <w:abstractNumId w:val="2"/>
+    <w:abstractNumId w:val="5"/>
   </w:num>
   <w:num w:numId="2">
-    <w:abstractNumId w:val="1"/>
+    <w:abstractNumId w:val="3"/>
   </w:num>
   <w:num w:numId="3">
     <w:abstractNumId w:val="0"/>
+  </w:num>
+  <w:num w:numId="4">
+    <w:abstractNumId w:val="1"/>
+  </w:num>
+  <w:num w:numId="5">
+    <w:abstractNumId w:val="4"/>
+  </w:num>
+  <w:num w:numId="6">
+    <w:abstractNumId w:val="2"/>
   </w:num>
 </w:numbering>
 </file>
@@ -2235,7 +2765,6 @@
   <w:style w:type="character" w:default="1" w:styleId="DefaultParagraphFont">
     <w:name w:val="Default Paragraph Font"/>
     <w:uiPriority w:val="1"/>
-    <w:semiHidden/>
     <w:unhideWhenUsed/>
   </w:style>
   <w:style w:type="table" w:default="1" w:styleId="TableNormal">

</xml_diff>